<commit_message>
Study 2 methodology resolution: Implement hierarchical clustering and document actual results - Replace researcher-imposed regex categories with mathematically-derived word clusters using tidytext::pairwise_count() and Ward's method - Add comprehensive meeting documentation and cluster output files for theme naming - Update manuscript methods and create Cursor Rules for methodology standards - Methodology now aligns with documentation claims
</commit_message>
<xml_diff>
--- a/sud_council_paper.docx
+++ b/sud_council_paper.docx
@@ -1404,7 +1404,43 @@
         <w:t xml:space="preserve"> </w:t>
       </w:r>
       <w:r>
-        <w:t xml:space="preserve">= 61, representing 19.7% of substantive discussion), co-occurrence analysis identified frequently paired terms to reveal thematic patterns. This computational approach was supplemented by close reading of transcript excerpts to ensure thematic coherence and contextual accuracy. The analysis aimed to identify dominant conceptual frameworks students used when discussing SUD counseling careers.</w:t>
+        <w:t xml:space="preserve">= 61, representing 19.7% of substantive discussion), co-occurrence analysis used the tidytext framework to identify thematic patterns. Specifically, pairwise co-occurrence frequencies were calculated using</w:t>
+      </w:r>
+      <w:r>
+        <w:t xml:space="preserve"> </w:t>
+      </w:r>
+      <w:r>
+        <w:rPr>
+          <w:rStyle w:val="VerbatimChar"/>
+        </w:rPr>
+        <w:t xml:space="preserve">pairwise_count()</w:t>
+      </w:r>
+      <w:r>
+        <w:t xml:space="preserve"> </w:t>
+      </w:r>
+      <w:r>
+        <w:t xml:space="preserve">to determine which terms appeared together within the same utterances. These co-occurrence relationships were then subjected to hierarchical clustering using Ward’s minimum variance method with Euclidean distance (</w:t>
+      </w:r>
+      <w:r>
+        <w:rPr>
+          <w:rStyle w:val="VerbatimChar"/>
+        </w:rPr>
+        <w:t xml:space="preserve">hclust(method = "ward.D2")</w:t>
+      </w:r>
+      <w:r>
+        <w:t xml:space="preserve">). The resulting dendrogram was cut into four clusters using</w:t>
+      </w:r>
+      <w:r>
+        <w:t xml:space="preserve"> </w:t>
+      </w:r>
+      <w:r>
+        <w:rPr>
+          <w:rStyle w:val="VerbatimChar"/>
+        </w:rPr>
+        <w:t xml:space="preserve">cutree(k = 4)</w:t>
+      </w:r>
+      <w:r>
+        <w:t xml:space="preserve">, yielding data-driven word groupings. Research team members then interpreted these clusters to derive thematic frameworks, combining computational rigor with qualitative contextual understanding. This approach ensured that themes emerged from actual discourse patterns rather than researcher-imposed categories.</w:t>
       </w:r>
     </w:p>
     <w:p>
@@ -1528,7 +1564,7 @@
         <w:t xml:space="preserve">)</w:t>
       </w:r>
       <w:r>
-        <w:t xml:space="preserve">. Bootstrap stability analysis (100 resamples) confirmed 100% sign consistency for key predictors, indicating robust coefficient estimates.</w:t>
+        <w:t xml:space="preserve">. Bootstrap stability analysis (100 resamples) confirmed 100% sign consistency for key predictors, indicating robust coefficient estimates. All statistical tests were conducted with α = .05.</w:t>
       </w:r>
     </w:p>
     <w:p>
@@ -4013,11 +4049,8 @@
       </w:tr>
     </w:tbl>
     <w:p>
-      <w:pPr>
-        <w:pStyle w:val="BodyText"/>
-      </w:pPr>
-      <w:r>
-        <w:t xml:space="preserve"> </w:t>
+      <w:r>
+        <w:br w:type="page"/>
       </w:r>
     </w:p>
     <w:p>
@@ -4596,11 +4629,8 @@
       </w:tr>
     </w:tbl>
     <w:p>
-      <w:pPr>
-        <w:pStyle w:val="BodyText"/>
-      </w:pPr>
-      <w:r>
-        <w:t xml:space="preserve"> </w:t>
+      <w:r>
+        <w:br w:type="page"/>
       </w:r>
     </w:p>
     <w:p>
@@ -4932,11 +4962,8 @@
       </w:tr>
     </w:tbl>
     <w:p>
-      <w:pPr>
-        <w:pStyle w:val="BodyText"/>
-      </w:pPr>
-      <w:r>
-        <w:t xml:space="preserve"> </w:t>
+      <w:r>
+        <w:br w:type="page"/>
       </w:r>
     </w:p>
     <w:p>
@@ -5339,11 +5366,8 @@
       </w:tr>
     </w:tbl>
     <w:p>
-      <w:pPr>
-        <w:pStyle w:val="BodyText"/>
-      </w:pPr>
-      <w:r>
-        <w:t xml:space="preserve"> </w:t>
+      <w:r>
+        <w:br w:type="page"/>
       </w:r>
     </w:p>
     <w:p>
@@ -5673,11 +5697,8 @@
       </w:tr>
     </w:tbl>
     <w:p>
-      <w:pPr>
-        <w:pStyle w:val="BodyText"/>
-      </w:pPr>
-      <w:r>
-        <w:t xml:space="preserve"> </w:t>
+      <w:r>
+        <w:br w:type="page"/>
       </w:r>
     </w:p>
     <w:p>
@@ -6141,6 +6162,11 @@
         </w:tc>
       </w:tr>
     </w:tbl>
+    <w:p>
+      <w:r>
+        <w:br w:type="page"/>
+      </w:r>
+    </w:p>
     <w:p>
       <w:r>
         <w:br w:type="page"/>

</xml_diff>